<commit_message>
uzupełnienie notatek dot. CSS selektorów
</commit_message>
<xml_diff>
--- a/Dokumenty/Data_science_selektory_GRA.docx
+++ b/Dokumenty/Data_science_selektory_GRA.docx
@@ -4855,6 +4855,9 @@
     </w:p>
     <w:p>
       <w:pPr>
+        <w:pBdr>
+          <w:bottom w:val="single" w:sz="6" w:space="1" w:color="auto"/>
+        </w:pBdr>
         <w:rPr>
           <w:lang w:val="en-US"/>
         </w:rPr>
@@ -4899,8 +4902,1419 @@
           </wp:inline>
         </w:drawing>
       </w:r>
+    </w:p>
+    <w:p>
+      <w:pPr>
+        <w:pStyle w:val="Nagwek3"/>
+        <w:rPr>
+          <w:lang w:val="en-US"/>
+        </w:rPr>
+      </w:pPr>
+      <w:r>
+        <w:rPr>
+          <w:lang w:val="en-US"/>
+        </w:rPr>
+        <w:t>Negation Pseudo-class</w:t>
+      </w:r>
+    </w:p>
+    <w:p>
+      <w:pPr>
+        <w:pStyle w:val="Nagwek2"/>
+        <w:rPr>
+          <w:lang w:val="en-US"/>
+        </w:rPr>
+      </w:pPr>
+      <w:r>
+        <w:rPr>
+          <w:lang w:val="en-US"/>
+        </w:rPr>
+        <w:lastRenderedPageBreak/>
+        <w:t>Select all elements that don't match the negation selector</w:t>
+      </w:r>
+    </w:p>
+    <w:p>
+      <w:pPr>
+        <w:pStyle w:val="Nagwek3"/>
+        <w:rPr>
+          <w:lang w:val="en-US"/>
+        </w:rPr>
+      </w:pPr>
+      <w:r>
+        <w:rPr>
+          <w:lang w:val="en-US"/>
+        </w:rPr>
+        <w:t>:not(X)</w:t>
+      </w:r>
+    </w:p>
+    <w:p>
+      <w:pPr>
+        <w:rPr>
+          <w:lang w:val="en-US"/>
+        </w:rPr>
+      </w:pPr>
+      <w:r>
+        <w:rPr>
+          <w:lang w:val="en-US"/>
+        </w:rPr>
+        <w:t xml:space="preserve">You can use this to select all elements that do not match selector </w:t>
+      </w:r>
+      <w:r>
+        <w:rPr>
+          <w:rStyle w:val="Pogrubienie"/>
+          <w:lang w:val="en-US"/>
+        </w:rPr>
+        <w:t>"X"</w:t>
+      </w:r>
+      <w:r>
+        <w:rPr>
+          <w:lang w:val="en-US"/>
+        </w:rPr>
+        <w:t>.</w:t>
+      </w:r>
+    </w:p>
+    <w:p>
+      <w:pPr>
+        <w:pStyle w:val="Nagwek4"/>
+        <w:rPr>
+          <w:lang w:val="en-US"/>
+        </w:rPr>
+      </w:pPr>
+      <w:r>
+        <w:rPr>
+          <w:lang w:val="en-US"/>
+        </w:rPr>
+        <w:t>Examples</w:t>
+      </w:r>
+    </w:p>
+    <w:p>
+      <w:pPr>
+        <w:rPr>
+          <w:lang w:val="en-US"/>
+        </w:rPr>
+      </w:pPr>
+      <w:r>
+        <w:rPr>
+          <w:rStyle w:val="Pogrubienie"/>
+          <w:lang w:val="en-US"/>
+        </w:rPr>
+        <w:t>:not(#fancy)</w:t>
+      </w:r>
+      <w:r>
+        <w:rPr>
+          <w:lang w:val="en-US"/>
+        </w:rPr>
+        <w:t xml:space="preserve"> selects all elements that do not have </w:t>
+      </w:r>
+      <w:r>
+        <w:rPr>
+          <w:rStyle w:val="Pogrubienie"/>
+          <w:lang w:val="en-US"/>
+        </w:rPr>
+        <w:t>id="fancy"</w:t>
+      </w:r>
+      <w:r>
+        <w:rPr>
+          <w:lang w:val="en-US"/>
+        </w:rPr>
+        <w:t>.</w:t>
+      </w:r>
+    </w:p>
+    <w:p>
+      <w:pPr>
+        <w:rPr>
+          <w:lang w:val="en-US"/>
+        </w:rPr>
+      </w:pPr>
+      <w:proofErr w:type="spellStart"/>
+      <w:r>
+        <w:rPr>
+          <w:rStyle w:val="Pogrubienie"/>
+          <w:lang w:val="en-US"/>
+        </w:rPr>
+        <w:t>div:not</w:t>
+      </w:r>
+      <w:proofErr w:type="spellEnd"/>
+      <w:r>
+        <w:rPr>
+          <w:rStyle w:val="Pogrubienie"/>
+          <w:lang w:val="en-US"/>
+        </w:rPr>
+        <w:t>(:first-child)</w:t>
+      </w:r>
+      <w:r>
+        <w:rPr>
+          <w:lang w:val="en-US"/>
+        </w:rPr>
+        <w:t xml:space="preserve"> selects every div that is not a first child.</w:t>
+      </w:r>
+    </w:p>
+    <w:p>
+      <w:pPr>
+        <w:rPr>
+          <w:lang w:val="en-US"/>
+        </w:rPr>
+      </w:pPr>
+      <w:r>
+        <w:rPr>
+          <w:rStyle w:val="Pogrubienie"/>
+          <w:lang w:val="en-US"/>
+        </w:rPr>
+        <w:t>:not(.big, .medium)</w:t>
+      </w:r>
+      <w:r>
+        <w:rPr>
+          <w:lang w:val="en-US"/>
+        </w:rPr>
+        <w:t xml:space="preserve"> selects all elements that do not have </w:t>
+      </w:r>
+      <w:r>
+        <w:rPr>
+          <w:rStyle w:val="Pogrubienie"/>
+          <w:lang w:val="en-US"/>
+        </w:rPr>
+        <w:t>class="big"</w:t>
+      </w:r>
+      <w:r>
+        <w:rPr>
+          <w:lang w:val="en-US"/>
+        </w:rPr>
+        <w:t xml:space="preserve"> or </w:t>
+      </w:r>
+      <w:r>
+        <w:rPr>
+          <w:rStyle w:val="Pogrubienie"/>
+          <w:lang w:val="en-US"/>
+        </w:rPr>
+        <w:t>class="medium"</w:t>
+      </w:r>
+      <w:r>
+        <w:rPr>
+          <w:lang w:val="en-US"/>
+        </w:rPr>
+        <w:t>.</w:t>
+      </w:r>
+    </w:p>
+    <w:p>
+      <w:pPr>
+        <w:pBdr>
+          <w:bottom w:val="single" w:sz="6" w:space="1" w:color="auto"/>
+        </w:pBdr>
+        <w:rPr>
+          <w:lang w:val="en-US"/>
+        </w:rPr>
+      </w:pPr>
+      <w:r>
+        <w:rPr>
+          <w:noProof/>
+        </w:rPr>
+        <w:drawing>
+          <wp:inline distT="0" distB="0" distL="0" distR="0" wp14:anchorId="691BC5BB" wp14:editId="031314FC">
+            <wp:extent cx="6645910" cy="3992245"/>
+            <wp:effectExtent l="0" t="0" r="2540" b="8255"/>
+            <wp:docPr id="15" name="Obraz 15"/>
+            <wp:cNvGraphicFramePr>
+              <a:graphicFrameLocks xmlns:a="http://schemas.openxmlformats.org/drawingml/2006/main" noChangeAspect="1"/>
+            </wp:cNvGraphicFramePr>
+            <a:graphic xmlns:a="http://schemas.openxmlformats.org/drawingml/2006/main">
+              <a:graphicData uri="http://schemas.openxmlformats.org/drawingml/2006/picture">
+                <pic:pic xmlns:pic="http://schemas.openxmlformats.org/drawingml/2006/picture">
+                  <pic:nvPicPr>
+                    <pic:cNvPr id="1" name=""/>
+                    <pic:cNvPicPr/>
+                  </pic:nvPicPr>
+                  <pic:blipFill>
+                    <a:blip r:embed="rId31"/>
+                    <a:stretch>
+                      <a:fillRect/>
+                    </a:stretch>
+                  </pic:blipFill>
+                  <pic:spPr>
+                    <a:xfrm>
+                      <a:off x="0" y="0"/>
+                      <a:ext cx="6645910" cy="3992245"/>
+                    </a:xfrm>
+                    <a:prstGeom prst="rect">
+                      <a:avLst/>
+                    </a:prstGeom>
+                  </pic:spPr>
+                </pic:pic>
+              </a:graphicData>
+            </a:graphic>
+          </wp:inline>
+        </w:drawing>
+      </w:r>
+    </w:p>
+    <w:p>
+      <w:pPr>
+        <w:pStyle w:val="Nagwek3"/>
+        <w:rPr>
+          <w:lang w:val="en-US"/>
+        </w:rPr>
+      </w:pPr>
+      <w:r>
+        <w:rPr>
+          <w:lang w:val="en-US"/>
+        </w:rPr>
+        <w:t>Attribute Selector</w:t>
+      </w:r>
+    </w:p>
+    <w:p>
+      <w:pPr>
+        <w:pStyle w:val="Nagwek2"/>
+        <w:rPr>
+          <w:lang w:val="en-US"/>
+        </w:rPr>
+      </w:pPr>
+      <w:r>
+        <w:rPr>
+          <w:lang w:val="en-US"/>
+        </w:rPr>
+        <w:t>Select all elements that have a specific attribute</w:t>
+      </w:r>
+    </w:p>
+    <w:p>
+      <w:pPr>
+        <w:pStyle w:val="Nagwek3"/>
+        <w:rPr>
+          <w:lang w:val="en-US"/>
+        </w:rPr>
+      </w:pPr>
+      <w:r>
+        <w:rPr>
+          <w:lang w:val="en-US"/>
+        </w:rPr>
+        <w:t>[attribute]</w:t>
+      </w:r>
+    </w:p>
+    <w:p>
+      <w:pPr>
+        <w:rPr>
+          <w:lang w:val="en-US"/>
+        </w:rPr>
+      </w:pPr>
+      <w:r>
+        <w:rPr>
+          <w:lang w:val="en-US"/>
+        </w:rPr>
+        <w:t>Attributes appear inside the opening tag of an element, like this: span attribute="value". An attribute does not always have a value, it can be blank!</w:t>
+      </w:r>
+    </w:p>
+    <w:p>
+      <w:pPr>
+        <w:pStyle w:val="Nagwek4"/>
+        <w:rPr>
+          <w:lang w:val="en-US"/>
+        </w:rPr>
+      </w:pPr>
+      <w:r>
+        <w:rPr>
+          <w:lang w:val="en-US"/>
+        </w:rPr>
+        <w:t>Examples</w:t>
+      </w:r>
+    </w:p>
+    <w:p>
+      <w:pPr>
+        <w:rPr>
+          <w:lang w:val="en-US"/>
+        </w:rPr>
+      </w:pPr>
+      <w:r>
+        <w:rPr>
+          <w:rStyle w:val="Pogrubienie"/>
+          <w:lang w:val="en-US"/>
+        </w:rPr>
+        <w:t>a[</w:t>
+      </w:r>
+      <w:proofErr w:type="spellStart"/>
+      <w:r>
+        <w:rPr>
+          <w:rStyle w:val="Pogrubienie"/>
+          <w:lang w:val="en-US"/>
+        </w:rPr>
+        <w:t>href</w:t>
+      </w:r>
+      <w:proofErr w:type="spellEnd"/>
+      <w:r>
+        <w:rPr>
+          <w:rStyle w:val="Pogrubienie"/>
+          <w:lang w:val="en-US"/>
+        </w:rPr>
+        <w:t>]</w:t>
+      </w:r>
+      <w:r>
+        <w:rPr>
+          <w:lang w:val="en-US"/>
+        </w:rPr>
+        <w:t xml:space="preserve"> selects all a elements that have a </w:t>
+      </w:r>
+      <w:proofErr w:type="spellStart"/>
+      <w:r>
+        <w:rPr>
+          <w:rStyle w:val="Pogrubienie"/>
+          <w:lang w:val="en-US"/>
+        </w:rPr>
+        <w:t>href</w:t>
+      </w:r>
+      <w:proofErr w:type="spellEnd"/>
+      <w:r>
+        <w:rPr>
+          <w:rStyle w:val="Pogrubienie"/>
+          <w:lang w:val="en-US"/>
+        </w:rPr>
+        <w:t>="anything"</w:t>
+      </w:r>
+      <w:r>
+        <w:rPr>
+          <w:lang w:val="en-US"/>
+        </w:rPr>
+        <w:t xml:space="preserve"> attribute.</w:t>
+      </w:r>
+    </w:p>
+    <w:p>
+      <w:pPr>
+        <w:rPr>
+          <w:lang w:val="en-US"/>
+        </w:rPr>
+      </w:pPr>
+      <w:r>
+        <w:rPr>
+          <w:rStyle w:val="Pogrubienie"/>
+          <w:lang w:val="en-US"/>
+        </w:rPr>
+        <w:t>[type]</w:t>
+      </w:r>
+      <w:r>
+        <w:rPr>
+          <w:lang w:val="en-US"/>
+        </w:rPr>
+        <w:t xml:space="preserve"> selects all elements that have a </w:t>
+      </w:r>
+      <w:r>
+        <w:rPr>
+          <w:rStyle w:val="Pogrubienie"/>
+          <w:lang w:val="en-US"/>
+        </w:rPr>
+        <w:t>type="anything"</w:t>
+      </w:r>
+      <w:r>
+        <w:rPr>
+          <w:lang w:val="en-US"/>
+        </w:rPr>
+        <w:t>. attribute</w:t>
+      </w:r>
+    </w:p>
+    <w:p>
+      <w:pPr>
+        <w:pBdr>
+          <w:bottom w:val="single" w:sz="6" w:space="1" w:color="auto"/>
+        </w:pBdr>
+        <w:rPr>
+          <w:lang w:val="en-US"/>
+        </w:rPr>
+      </w:pPr>
+      <w:r>
+        <w:rPr>
+          <w:noProof/>
+        </w:rPr>
+        <w:lastRenderedPageBreak/>
+        <w:drawing>
+          <wp:inline distT="0" distB="0" distL="0" distR="0" wp14:anchorId="0868F2AB" wp14:editId="0E57AC4B">
+            <wp:extent cx="6645910" cy="3860165"/>
+            <wp:effectExtent l="0" t="0" r="2540" b="6985"/>
+            <wp:docPr id="27" name="Obraz 27"/>
+            <wp:cNvGraphicFramePr>
+              <a:graphicFrameLocks xmlns:a="http://schemas.openxmlformats.org/drawingml/2006/main" noChangeAspect="1"/>
+            </wp:cNvGraphicFramePr>
+            <a:graphic xmlns:a="http://schemas.openxmlformats.org/drawingml/2006/main">
+              <a:graphicData uri="http://schemas.openxmlformats.org/drawingml/2006/picture">
+                <pic:pic xmlns:pic="http://schemas.openxmlformats.org/drawingml/2006/picture">
+                  <pic:nvPicPr>
+                    <pic:cNvPr id="1" name=""/>
+                    <pic:cNvPicPr/>
+                  </pic:nvPicPr>
+                  <pic:blipFill>
+                    <a:blip r:embed="rId32"/>
+                    <a:stretch>
+                      <a:fillRect/>
+                    </a:stretch>
+                  </pic:blipFill>
+                  <pic:spPr>
+                    <a:xfrm>
+                      <a:off x="0" y="0"/>
+                      <a:ext cx="6645910" cy="3860165"/>
+                    </a:xfrm>
+                    <a:prstGeom prst="rect">
+                      <a:avLst/>
+                    </a:prstGeom>
+                  </pic:spPr>
+                </pic:pic>
+              </a:graphicData>
+            </a:graphic>
+          </wp:inline>
+        </w:drawing>
+      </w:r>
+    </w:p>
+    <w:p>
+      <w:pPr>
+        <w:pStyle w:val="Nagwek3"/>
+        <w:rPr>
+          <w:lang w:val="en-US"/>
+        </w:rPr>
+      </w:pPr>
+      <w:r>
+        <w:rPr>
+          <w:lang w:val="en-US"/>
+        </w:rPr>
+        <w:t>Attribute Selector</w:t>
+      </w:r>
+    </w:p>
+    <w:p>
+      <w:pPr>
+        <w:pStyle w:val="Nagwek2"/>
+        <w:rPr>
+          <w:lang w:val="en-US"/>
+        </w:rPr>
+      </w:pPr>
+      <w:r>
+        <w:rPr>
+          <w:lang w:val="en-US"/>
+        </w:rPr>
+        <w:t>Select all elements that have a specific attribute</w:t>
+      </w:r>
+    </w:p>
+    <w:p>
+      <w:pPr>
+        <w:pStyle w:val="Nagwek3"/>
+        <w:rPr>
+          <w:lang w:val="en-US"/>
+        </w:rPr>
+      </w:pPr>
+      <w:r>
+        <w:rPr>
+          <w:lang w:val="en-US"/>
+        </w:rPr>
+        <w:t>A[attribute]</w:t>
+      </w:r>
+    </w:p>
+    <w:p>
+      <w:pPr>
+        <w:rPr>
+          <w:lang w:val="en-US"/>
+        </w:rPr>
+      </w:pPr>
+      <w:r>
+        <w:rPr>
+          <w:lang w:val="en-US"/>
+        </w:rPr>
+        <w:t>Combine the attribute selector with another selector (like the tag name selector) by adding it to the end.</w:t>
+      </w:r>
+    </w:p>
+    <w:p>
+      <w:pPr>
+        <w:pStyle w:val="Nagwek4"/>
+        <w:rPr>
+          <w:lang w:val="en-US"/>
+        </w:rPr>
+      </w:pPr>
+      <w:r>
+        <w:rPr>
+          <w:lang w:val="en-US"/>
+        </w:rPr>
+        <w:t>Examples</w:t>
+      </w:r>
+    </w:p>
+    <w:p>
+      <w:pPr>
+        <w:rPr>
+          <w:lang w:val="en-US"/>
+        </w:rPr>
+      </w:pPr>
+      <w:r>
+        <w:rPr>
+          <w:rStyle w:val="Pogrubienie"/>
+          <w:lang w:val="en-US"/>
+        </w:rPr>
+        <w:t>[value]</w:t>
+      </w:r>
+      <w:r>
+        <w:rPr>
+          <w:lang w:val="en-US"/>
+        </w:rPr>
+        <w:t xml:space="preserve"> selects all elements that have a </w:t>
+      </w:r>
+      <w:r>
+        <w:rPr>
+          <w:rStyle w:val="Pogrubienie"/>
+          <w:lang w:val="en-US"/>
+        </w:rPr>
+        <w:t>value="anything"</w:t>
+      </w:r>
+      <w:r>
+        <w:rPr>
+          <w:lang w:val="en-US"/>
+        </w:rPr>
+        <w:t xml:space="preserve"> attribute.</w:t>
+      </w:r>
+    </w:p>
+    <w:p>
+      <w:pPr>
+        <w:rPr>
+          <w:lang w:val="en-US"/>
+        </w:rPr>
+      </w:pPr>
+      <w:r>
+        <w:rPr>
+          <w:rStyle w:val="Pogrubienie"/>
+          <w:lang w:val="en-US"/>
+        </w:rPr>
+        <w:t>a[</w:t>
+      </w:r>
+      <w:proofErr w:type="spellStart"/>
+      <w:r>
+        <w:rPr>
+          <w:rStyle w:val="Pogrubienie"/>
+          <w:lang w:val="en-US"/>
+        </w:rPr>
+        <w:t>href</w:t>
+      </w:r>
+      <w:proofErr w:type="spellEnd"/>
+      <w:r>
+        <w:rPr>
+          <w:rStyle w:val="Pogrubienie"/>
+          <w:lang w:val="en-US"/>
+        </w:rPr>
+        <w:t>]</w:t>
+      </w:r>
+      <w:r>
+        <w:rPr>
+          <w:lang w:val="en-US"/>
+        </w:rPr>
+        <w:t xml:space="preserve"> selects all a elements that have a </w:t>
+      </w:r>
+      <w:proofErr w:type="spellStart"/>
+      <w:r>
+        <w:rPr>
+          <w:rStyle w:val="Pogrubienie"/>
+          <w:lang w:val="en-US"/>
+        </w:rPr>
+        <w:t>href</w:t>
+      </w:r>
+      <w:proofErr w:type="spellEnd"/>
+      <w:r>
+        <w:rPr>
+          <w:rStyle w:val="Pogrubienie"/>
+          <w:lang w:val="en-US"/>
+        </w:rPr>
+        <w:t>="anything"</w:t>
+      </w:r>
+      <w:r>
+        <w:rPr>
+          <w:lang w:val="en-US"/>
+        </w:rPr>
+        <w:t xml:space="preserve"> attribute.</w:t>
+      </w:r>
+    </w:p>
+    <w:p>
+      <w:pPr>
+        <w:rPr>
+          <w:lang w:val="en-US"/>
+        </w:rPr>
+      </w:pPr>
+      <w:r>
+        <w:rPr>
+          <w:rStyle w:val="Pogrubienie"/>
+          <w:lang w:val="en-US"/>
+        </w:rPr>
+        <w:t>input[disabled]</w:t>
+      </w:r>
+      <w:r>
+        <w:rPr>
+          <w:lang w:val="en-US"/>
+        </w:rPr>
+        <w:t xml:space="preserve"> selects all input elements with the </w:t>
+      </w:r>
+      <w:r>
+        <w:rPr>
+          <w:rStyle w:val="Pogrubienie"/>
+          <w:lang w:val="en-US"/>
+        </w:rPr>
+        <w:t>disabled</w:t>
+      </w:r>
+      <w:r>
+        <w:rPr>
+          <w:lang w:val="en-US"/>
+        </w:rPr>
+        <w:t xml:space="preserve"> attribute</w:t>
+      </w:r>
+    </w:p>
+    <w:p>
+      <w:pPr>
+        <w:pBdr>
+          <w:bottom w:val="single" w:sz="6" w:space="1" w:color="auto"/>
+        </w:pBdr>
+        <w:rPr>
+          <w:lang w:val="en-US"/>
+        </w:rPr>
+      </w:pPr>
+      <w:r>
+        <w:rPr>
+          <w:noProof/>
+        </w:rPr>
+        <w:lastRenderedPageBreak/>
+        <w:drawing>
+          <wp:inline distT="0" distB="0" distL="0" distR="0" wp14:anchorId="102AE927" wp14:editId="73CA0916">
+            <wp:extent cx="6645910" cy="3791585"/>
+            <wp:effectExtent l="0" t="0" r="2540" b="0"/>
+            <wp:docPr id="28" name="Obraz 28"/>
+            <wp:cNvGraphicFramePr>
+              <a:graphicFrameLocks xmlns:a="http://schemas.openxmlformats.org/drawingml/2006/main" noChangeAspect="1"/>
+            </wp:cNvGraphicFramePr>
+            <a:graphic xmlns:a="http://schemas.openxmlformats.org/drawingml/2006/main">
+              <a:graphicData uri="http://schemas.openxmlformats.org/drawingml/2006/picture">
+                <pic:pic xmlns:pic="http://schemas.openxmlformats.org/drawingml/2006/picture">
+                  <pic:nvPicPr>
+                    <pic:cNvPr id="1" name=""/>
+                    <pic:cNvPicPr/>
+                  </pic:nvPicPr>
+                  <pic:blipFill>
+                    <a:blip r:embed="rId33"/>
+                    <a:stretch>
+                      <a:fillRect/>
+                    </a:stretch>
+                  </pic:blipFill>
+                  <pic:spPr>
+                    <a:xfrm>
+                      <a:off x="0" y="0"/>
+                      <a:ext cx="6645910" cy="3791585"/>
+                    </a:xfrm>
+                    <a:prstGeom prst="rect">
+                      <a:avLst/>
+                    </a:prstGeom>
+                  </pic:spPr>
+                </pic:pic>
+              </a:graphicData>
+            </a:graphic>
+          </wp:inline>
+        </w:drawing>
+      </w:r>
+    </w:p>
+    <w:p>
+      <w:pPr>
+        <w:pStyle w:val="Nagwek3"/>
+        <w:rPr>
+          <w:lang w:val="en-US"/>
+        </w:rPr>
+      </w:pPr>
+      <w:r>
+        <w:rPr>
+          <w:lang w:val="en-US"/>
+        </w:rPr>
+        <w:t>Attribute Value Selector</w:t>
+      </w:r>
+    </w:p>
+    <w:p>
+      <w:pPr>
+        <w:pStyle w:val="Nagwek2"/>
+        <w:rPr>
+          <w:lang w:val="en-US"/>
+        </w:rPr>
+      </w:pPr>
+      <w:r>
+        <w:rPr>
+          <w:lang w:val="en-US"/>
+        </w:rPr>
+        <w:t>Select all elements that have a specific attribute value</w:t>
+      </w:r>
+    </w:p>
+    <w:p>
+      <w:pPr>
+        <w:pStyle w:val="Nagwek3"/>
+        <w:rPr>
+          <w:lang w:val="en-US"/>
+        </w:rPr>
+      </w:pPr>
+      <w:r>
+        <w:rPr>
+          <w:lang w:val="en-US"/>
+        </w:rPr>
+        <w:t>[attribute="value"]</w:t>
+      </w:r>
+    </w:p>
+    <w:p>
+      <w:pPr>
+        <w:rPr>
+          <w:lang w:val="en-US"/>
+        </w:rPr>
+      </w:pPr>
+      <w:r>
+        <w:rPr>
+          <w:lang w:val="en-US"/>
+        </w:rPr>
+        <w:t>Attribute selectors are case sensitive, each character must match exactly.</w:t>
+      </w:r>
+    </w:p>
+    <w:p>
+      <w:pPr>
+        <w:pStyle w:val="Nagwek4"/>
+        <w:rPr>
+          <w:lang w:val="en-US"/>
+        </w:rPr>
+      </w:pPr>
+      <w:r>
+        <w:rPr>
+          <w:lang w:val="en-US"/>
+        </w:rPr>
+        <w:t>Examples</w:t>
+      </w:r>
+    </w:p>
+    <w:p>
+      <w:pPr>
+        <w:rPr>
+          <w:lang w:val="en-US"/>
+        </w:rPr>
+      </w:pPr>
+      <w:r>
+        <w:rPr>
+          <w:rStyle w:val="Pogrubienie"/>
+          <w:lang w:val="en-US"/>
+        </w:rPr>
+        <w:t>input[type="checkbox"]</w:t>
+      </w:r>
+      <w:r>
+        <w:rPr>
+          <w:lang w:val="en-US"/>
+        </w:rPr>
+        <w:t xml:space="preserve"> selects all checkbox input elements.</w:t>
+      </w:r>
+    </w:p>
+    <w:p>
+      <w:pPr>
+        <w:pBdr>
+          <w:bottom w:val="single" w:sz="6" w:space="1" w:color="auto"/>
+        </w:pBdr>
+        <w:rPr>
+          <w:lang w:val="en-US"/>
+        </w:rPr>
+      </w:pPr>
+      <w:r>
+        <w:rPr>
+          <w:noProof/>
+        </w:rPr>
+        <w:lastRenderedPageBreak/>
+        <w:drawing>
+          <wp:inline distT="0" distB="0" distL="0" distR="0" wp14:anchorId="2A1491FD" wp14:editId="20EBD7A6">
+            <wp:extent cx="6645910" cy="3693160"/>
+            <wp:effectExtent l="0" t="0" r="2540" b="2540"/>
+            <wp:docPr id="29" name="Obraz 29"/>
+            <wp:cNvGraphicFramePr>
+              <a:graphicFrameLocks xmlns:a="http://schemas.openxmlformats.org/drawingml/2006/main" noChangeAspect="1"/>
+            </wp:cNvGraphicFramePr>
+            <a:graphic xmlns:a="http://schemas.openxmlformats.org/drawingml/2006/main">
+              <a:graphicData uri="http://schemas.openxmlformats.org/drawingml/2006/picture">
+                <pic:pic xmlns:pic="http://schemas.openxmlformats.org/drawingml/2006/picture">
+                  <pic:nvPicPr>
+                    <pic:cNvPr id="1" name=""/>
+                    <pic:cNvPicPr/>
+                  </pic:nvPicPr>
+                  <pic:blipFill>
+                    <a:blip r:embed="rId34"/>
+                    <a:stretch>
+                      <a:fillRect/>
+                    </a:stretch>
+                  </pic:blipFill>
+                  <pic:spPr>
+                    <a:xfrm>
+                      <a:off x="0" y="0"/>
+                      <a:ext cx="6645910" cy="3693160"/>
+                    </a:xfrm>
+                    <a:prstGeom prst="rect">
+                      <a:avLst/>
+                    </a:prstGeom>
+                  </pic:spPr>
+                </pic:pic>
+              </a:graphicData>
+            </a:graphic>
+          </wp:inline>
+        </w:drawing>
+      </w:r>
+    </w:p>
+    <w:p>
+      <w:pPr>
+        <w:pStyle w:val="Nagwek3"/>
+        <w:rPr>
+          <w:lang w:val="en-US"/>
+        </w:rPr>
+      </w:pPr>
+      <w:r>
+        <w:rPr>
+          <w:lang w:val="en-US"/>
+        </w:rPr>
+        <w:t>Attribute Starts With Selector</w:t>
+      </w:r>
+    </w:p>
+    <w:p>
+      <w:pPr>
+        <w:pStyle w:val="Nagwek2"/>
+        <w:rPr>
+          <w:lang w:val="en-US"/>
+        </w:rPr>
+      </w:pPr>
+      <w:r>
+        <w:rPr>
+          <w:lang w:val="en-US"/>
+        </w:rPr>
+        <w:t>Select all elements with an attribute value that starts with specific characters</w:t>
+      </w:r>
+    </w:p>
+    <w:p>
+      <w:pPr>
+        <w:pStyle w:val="Nagwek3"/>
+        <w:rPr>
+          <w:lang w:val="en-US"/>
+        </w:rPr>
+      </w:pPr>
+      <w:r>
+        <w:rPr>
+          <w:lang w:val="en-US"/>
+        </w:rPr>
+        <w:t>[attribute^="value"]</w:t>
+      </w:r>
+    </w:p>
+    <w:p>
+      <w:pPr>
+        <w:pStyle w:val="Nagwek4"/>
+        <w:rPr>
+          <w:lang w:val="en-US"/>
+        </w:rPr>
+      </w:pPr>
+      <w:r>
+        <w:rPr>
+          <w:lang w:val="en-US"/>
+        </w:rPr>
+        <w:t>Examples</w:t>
+      </w:r>
+    </w:p>
+    <w:p>
+      <w:pPr>
+        <w:rPr>
+          <w:lang w:val="en-US"/>
+        </w:rPr>
+      </w:pPr>
+      <w:r>
+        <w:rPr>
+          <w:rStyle w:val="Pogrubienie"/>
+          <w:lang w:val="en-US"/>
+        </w:rPr>
+        <w:t>.toy[category^="Swim"]</w:t>
+      </w:r>
+      <w:r>
+        <w:rPr>
+          <w:lang w:val="en-US"/>
+        </w:rPr>
+        <w:t xml:space="preserve"> selects elements with class </w:t>
+      </w:r>
+      <w:r>
+        <w:rPr>
+          <w:rStyle w:val="Pogrubienie"/>
+          <w:lang w:val="en-US"/>
+        </w:rPr>
+        <w:t>toy</w:t>
+      </w:r>
+      <w:r>
+        <w:rPr>
+          <w:lang w:val="en-US"/>
+        </w:rPr>
+        <w:t xml:space="preserve"> and either </w:t>
+      </w:r>
+      <w:r>
+        <w:rPr>
+          <w:rStyle w:val="Pogrubienie"/>
+          <w:lang w:val="en-US"/>
+        </w:rPr>
+        <w:t>category="Swimwear</w:t>
+      </w:r>
+      <w:r>
+        <w:rPr>
+          <w:lang w:val="en-US"/>
+        </w:rPr>
+        <w:t xml:space="preserve"> or </w:t>
+      </w:r>
+      <w:r>
+        <w:rPr>
+          <w:rStyle w:val="Pogrubienie"/>
+          <w:lang w:val="en-US"/>
+        </w:rPr>
+        <w:t>category="Swimming"</w:t>
+      </w:r>
+      <w:r>
+        <w:rPr>
+          <w:lang w:val="en-US"/>
+        </w:rPr>
+        <w:t>.</w:t>
+      </w:r>
+    </w:p>
+    <w:p>
+      <w:pPr>
+        <w:pBdr>
+          <w:bottom w:val="single" w:sz="6" w:space="1" w:color="auto"/>
+        </w:pBdr>
+        <w:rPr>
+          <w:lang w:val="en-US"/>
+        </w:rPr>
+      </w:pPr>
+      <w:r>
+        <w:rPr>
+          <w:noProof/>
+        </w:rPr>
+        <w:drawing>
+          <wp:inline distT="0" distB="0" distL="0" distR="0" wp14:anchorId="05493ABF" wp14:editId="66503444">
+            <wp:extent cx="6645910" cy="3121660"/>
+            <wp:effectExtent l="0" t="0" r="2540" b="2540"/>
+            <wp:docPr id="30" name="Obraz 30"/>
+            <wp:cNvGraphicFramePr>
+              <a:graphicFrameLocks xmlns:a="http://schemas.openxmlformats.org/drawingml/2006/main" noChangeAspect="1"/>
+            </wp:cNvGraphicFramePr>
+            <a:graphic xmlns:a="http://schemas.openxmlformats.org/drawingml/2006/main">
+              <a:graphicData uri="http://schemas.openxmlformats.org/drawingml/2006/picture">
+                <pic:pic xmlns:pic="http://schemas.openxmlformats.org/drawingml/2006/picture">
+                  <pic:nvPicPr>
+                    <pic:cNvPr id="1" name=""/>
+                    <pic:cNvPicPr/>
+                  </pic:nvPicPr>
+                  <pic:blipFill>
+                    <a:blip r:embed="rId35"/>
+                    <a:stretch>
+                      <a:fillRect/>
+                    </a:stretch>
+                  </pic:blipFill>
+                  <pic:spPr>
+                    <a:xfrm>
+                      <a:off x="0" y="0"/>
+                      <a:ext cx="6645910" cy="3121660"/>
+                    </a:xfrm>
+                    <a:prstGeom prst="rect">
+                      <a:avLst/>
+                    </a:prstGeom>
+                  </pic:spPr>
+                </pic:pic>
+              </a:graphicData>
+            </a:graphic>
+          </wp:inline>
+        </w:drawing>
+      </w:r>
+    </w:p>
+    <w:p>
+      <w:pPr>
+        <w:pStyle w:val="Nagwek3"/>
+        <w:rPr>
+          <w:lang w:val="en-US"/>
+        </w:rPr>
+      </w:pPr>
+      <w:r>
+        <w:rPr>
+          <w:lang w:val="en-US"/>
+        </w:rPr>
+        <w:t>Attribute Ends With Selector</w:t>
+      </w:r>
+    </w:p>
+    <w:p>
+      <w:pPr>
+        <w:pStyle w:val="Nagwek2"/>
+        <w:rPr>
+          <w:lang w:val="en-US"/>
+        </w:rPr>
+      </w:pPr>
+      <w:r>
+        <w:rPr>
+          <w:lang w:val="en-US"/>
+        </w:rPr>
+        <w:lastRenderedPageBreak/>
+        <w:t>Select all elements with an attribute value that ends with specific characters</w:t>
+      </w:r>
+    </w:p>
+    <w:p>
+      <w:pPr>
+        <w:pStyle w:val="Nagwek3"/>
+        <w:rPr>
+          <w:lang w:val="en-US"/>
+        </w:rPr>
+      </w:pPr>
+      <w:r>
+        <w:rPr>
+          <w:lang w:val="en-US"/>
+        </w:rPr>
+        <w:t>[attribute$="value"]</w:t>
+      </w:r>
+    </w:p>
+    <w:p>
+      <w:pPr>
+        <w:pStyle w:val="Nagwek4"/>
+        <w:rPr>
+          <w:lang w:val="en-US"/>
+        </w:rPr>
+      </w:pPr>
+      <w:r>
+        <w:rPr>
+          <w:lang w:val="en-US"/>
+        </w:rPr>
+        <w:t>Examples</w:t>
+      </w:r>
+    </w:p>
+    <w:p>
+      <w:pPr>
+        <w:rPr>
+          <w:lang w:val="en-US"/>
+        </w:rPr>
+      </w:pPr>
+      <w:proofErr w:type="spellStart"/>
+      <w:r>
+        <w:rPr>
+          <w:rStyle w:val="Pogrubienie"/>
+          <w:lang w:val="en-US"/>
+        </w:rPr>
+        <w:t>img</w:t>
+      </w:r>
+      <w:proofErr w:type="spellEnd"/>
+      <w:r>
+        <w:rPr>
+          <w:rStyle w:val="Pogrubienie"/>
+          <w:lang w:val="en-US"/>
+        </w:rPr>
+        <w:t>[</w:t>
+      </w:r>
+      <w:proofErr w:type="spellStart"/>
+      <w:r>
+        <w:rPr>
+          <w:rStyle w:val="Pogrubienie"/>
+          <w:lang w:val="en-US"/>
+        </w:rPr>
+        <w:t>src</w:t>
+      </w:r>
+      <w:proofErr w:type="spellEnd"/>
+      <w:r>
+        <w:rPr>
+          <w:rStyle w:val="Pogrubienie"/>
+          <w:lang w:val="en-US"/>
+        </w:rPr>
+        <w:t>$=".jpg"]</w:t>
+      </w:r>
+      <w:r>
+        <w:rPr>
+          <w:lang w:val="en-US"/>
+        </w:rPr>
+        <w:t xml:space="preserve"> selects all images display a </w:t>
+      </w:r>
+      <w:r>
+        <w:rPr>
+          <w:rStyle w:val="Pogrubienie"/>
+          <w:lang w:val="en-US"/>
+        </w:rPr>
+        <w:t>.jpg</w:t>
+      </w:r>
+      <w:r>
+        <w:rPr>
+          <w:lang w:val="en-US"/>
+        </w:rPr>
+        <w:t xml:space="preserve"> image.</w:t>
+      </w:r>
+    </w:p>
+    <w:p>
+      <w:pPr>
+        <w:pBdr>
+          <w:bottom w:val="single" w:sz="6" w:space="1" w:color="auto"/>
+        </w:pBdr>
+        <w:rPr>
+          <w:lang w:val="en-US"/>
+        </w:rPr>
+      </w:pPr>
+      <w:r>
+        <w:rPr>
+          <w:noProof/>
+        </w:rPr>
+        <w:drawing>
+          <wp:inline distT="0" distB="0" distL="0" distR="0" wp14:anchorId="561690BE" wp14:editId="68795D4A">
+            <wp:extent cx="6645910" cy="3423920"/>
+            <wp:effectExtent l="0" t="0" r="2540" b="5080"/>
+            <wp:docPr id="31" name="Obraz 31"/>
+            <wp:cNvGraphicFramePr>
+              <a:graphicFrameLocks xmlns:a="http://schemas.openxmlformats.org/drawingml/2006/main" noChangeAspect="1"/>
+            </wp:cNvGraphicFramePr>
+            <a:graphic xmlns:a="http://schemas.openxmlformats.org/drawingml/2006/main">
+              <a:graphicData uri="http://schemas.openxmlformats.org/drawingml/2006/picture">
+                <pic:pic xmlns:pic="http://schemas.openxmlformats.org/drawingml/2006/picture">
+                  <pic:nvPicPr>
+                    <pic:cNvPr id="1" name=""/>
+                    <pic:cNvPicPr/>
+                  </pic:nvPicPr>
+                  <pic:blipFill>
+                    <a:blip r:embed="rId36"/>
+                    <a:stretch>
+                      <a:fillRect/>
+                    </a:stretch>
+                  </pic:blipFill>
+                  <pic:spPr>
+                    <a:xfrm>
+                      <a:off x="0" y="0"/>
+                      <a:ext cx="6645910" cy="3423920"/>
+                    </a:xfrm>
+                    <a:prstGeom prst="rect">
+                      <a:avLst/>
+                    </a:prstGeom>
+                  </pic:spPr>
+                </pic:pic>
+              </a:graphicData>
+            </a:graphic>
+          </wp:inline>
+        </w:drawing>
+      </w:r>
+    </w:p>
+    <w:p>
+      <w:pPr>
+        <w:pStyle w:val="Nagwek3"/>
+        <w:rPr>
+          <w:lang w:val="en-US"/>
+        </w:rPr>
+      </w:pPr>
+      <w:r>
+        <w:rPr>
+          <w:lang w:val="en-US"/>
+        </w:rPr>
+        <w:t>Attribute Wildcard Selector</w:t>
+      </w:r>
+    </w:p>
+    <w:p>
+      <w:pPr>
+        <w:pStyle w:val="Nagwek2"/>
+        <w:rPr>
+          <w:lang w:val="en-US"/>
+        </w:rPr>
+      </w:pPr>
+      <w:r>
+        <w:rPr>
+          <w:lang w:val="en-US"/>
+        </w:rPr>
+        <w:t>Select all elements with an attribute value that contains specific characters anywhere</w:t>
+      </w:r>
+    </w:p>
+    <w:p>
+      <w:pPr>
+        <w:pStyle w:val="Nagwek3"/>
+        <w:rPr>
+          <w:lang w:val="en-US"/>
+        </w:rPr>
+      </w:pPr>
+      <w:r>
+        <w:rPr>
+          <w:lang w:val="en-US"/>
+        </w:rPr>
+        <w:t>[attribute*="value"]</w:t>
+      </w:r>
+    </w:p>
+    <w:p>
+      <w:pPr>
+        <w:rPr>
+          <w:lang w:val="en-US"/>
+        </w:rPr>
+      </w:pPr>
+      <w:r>
+        <w:rPr>
+          <w:lang w:val="en-US"/>
+        </w:rPr>
+        <w:t xml:space="preserve">A useful selector if you can identify a common pattern in things like </w:t>
+      </w:r>
+      <w:r>
+        <w:rPr>
+          <w:rStyle w:val="Pogrubienie"/>
+          <w:lang w:val="en-US"/>
+        </w:rPr>
+        <w:t>class</w:t>
+      </w:r>
+      <w:r>
+        <w:rPr>
+          <w:lang w:val="en-US"/>
+        </w:rPr>
+        <w:t xml:space="preserve">, </w:t>
+      </w:r>
+      <w:proofErr w:type="spellStart"/>
+      <w:r>
+        <w:rPr>
+          <w:rStyle w:val="Pogrubienie"/>
+          <w:lang w:val="en-US"/>
+        </w:rPr>
+        <w:t>href</w:t>
+      </w:r>
+      <w:proofErr w:type="spellEnd"/>
+      <w:r>
+        <w:rPr>
+          <w:lang w:val="en-US"/>
+        </w:rPr>
+        <w:t xml:space="preserve"> or </w:t>
+      </w:r>
+      <w:proofErr w:type="spellStart"/>
+      <w:r>
+        <w:rPr>
+          <w:rStyle w:val="Pogrubienie"/>
+          <w:lang w:val="en-US"/>
+        </w:rPr>
+        <w:t>src</w:t>
+      </w:r>
+      <w:proofErr w:type="spellEnd"/>
+      <w:r>
+        <w:rPr>
+          <w:lang w:val="en-US"/>
+        </w:rPr>
+        <w:t xml:space="preserve"> attributes.</w:t>
+      </w:r>
+    </w:p>
+    <w:p>
+      <w:pPr>
+        <w:pStyle w:val="Nagwek4"/>
+        <w:rPr>
+          <w:lang w:val="en-US"/>
+        </w:rPr>
+      </w:pPr>
+      <w:r>
+        <w:rPr>
+          <w:lang w:val="en-US"/>
+        </w:rPr>
+        <w:t>Examples</w:t>
+      </w:r>
+    </w:p>
+    <w:p>
+      <w:pPr>
+        <w:rPr>
+          <w:lang w:val="en-US"/>
+        </w:rPr>
+      </w:pPr>
+      <w:proofErr w:type="spellStart"/>
+      <w:r>
+        <w:rPr>
+          <w:rStyle w:val="Pogrubienie"/>
+          <w:lang w:val="en-US"/>
+        </w:rPr>
+        <w:t>img</w:t>
+      </w:r>
+      <w:proofErr w:type="spellEnd"/>
+      <w:r>
+        <w:rPr>
+          <w:rStyle w:val="Pogrubienie"/>
+          <w:lang w:val="en-US"/>
+        </w:rPr>
+        <w:t>[</w:t>
+      </w:r>
+      <w:proofErr w:type="spellStart"/>
+      <w:r>
+        <w:rPr>
+          <w:rStyle w:val="Pogrubienie"/>
+          <w:lang w:val="en-US"/>
+        </w:rPr>
+        <w:t>src</w:t>
+      </w:r>
+      <w:proofErr w:type="spellEnd"/>
+      <w:r>
+        <w:rPr>
+          <w:rStyle w:val="Pogrubienie"/>
+          <w:lang w:val="en-US"/>
+        </w:rPr>
+        <w:t>*="/thumbnails/"]</w:t>
+      </w:r>
+      <w:r>
+        <w:rPr>
+          <w:lang w:val="en-US"/>
+        </w:rPr>
+        <w:t xml:space="preserve"> selects all image elements that show images from the "thumbnails" folder.</w:t>
+      </w:r>
+    </w:p>
+    <w:p>
+      <w:pPr>
+        <w:rPr>
+          <w:lang w:val="en-US"/>
+        </w:rPr>
+      </w:pPr>
+      <w:r>
+        <w:rPr>
+          <w:rStyle w:val="Pogrubienie"/>
+          <w:lang w:val="en-US"/>
+        </w:rPr>
+        <w:t>[class*="heading"]</w:t>
+      </w:r>
+      <w:r>
+        <w:rPr>
+          <w:lang w:val="en-US"/>
+        </w:rPr>
+        <w:t xml:space="preserve"> selects all elements with "heading" in their class, like </w:t>
+      </w:r>
+      <w:r>
+        <w:rPr>
+          <w:rStyle w:val="Pogrubienie"/>
+          <w:lang w:val="en-US"/>
+        </w:rPr>
+        <w:t>class="main-heading"</w:t>
+      </w:r>
+      <w:r>
+        <w:rPr>
+          <w:lang w:val="en-US"/>
+        </w:rPr>
+        <w:t xml:space="preserve"> and </w:t>
+      </w:r>
+      <w:r>
+        <w:rPr>
+          <w:rStyle w:val="Pogrubienie"/>
+          <w:lang w:val="en-US"/>
+        </w:rPr>
+        <w:t>class="sub-heading"</w:t>
+      </w:r>
       <w:bookmarkStart w:id="0" w:name="_GoBack"/>
       <w:bookmarkEnd w:id="0"/>
+    </w:p>
+    <w:p>
+      <w:pPr>
+        <w:rPr>
+          <w:lang w:val="en-US"/>
+        </w:rPr>
+      </w:pPr>
+      <w:r>
+        <w:rPr>
+          <w:noProof/>
+        </w:rPr>
+        <w:lastRenderedPageBreak/>
+        <w:drawing>
+          <wp:inline distT="0" distB="0" distL="0" distR="0" wp14:anchorId="153A4B75" wp14:editId="47342838">
+            <wp:extent cx="6645910" cy="3246755"/>
+            <wp:effectExtent l="0" t="0" r="2540" b="0"/>
+            <wp:docPr id="32" name="Obraz 32"/>
+            <wp:cNvGraphicFramePr>
+              <a:graphicFrameLocks xmlns:a="http://schemas.openxmlformats.org/drawingml/2006/main" noChangeAspect="1"/>
+            </wp:cNvGraphicFramePr>
+            <a:graphic xmlns:a="http://schemas.openxmlformats.org/drawingml/2006/main">
+              <a:graphicData uri="http://schemas.openxmlformats.org/drawingml/2006/picture">
+                <pic:pic xmlns:pic="http://schemas.openxmlformats.org/drawingml/2006/picture">
+                  <pic:nvPicPr>
+                    <pic:cNvPr id="1" name=""/>
+                    <pic:cNvPicPr/>
+                  </pic:nvPicPr>
+                  <pic:blipFill>
+                    <a:blip r:embed="rId37"/>
+                    <a:stretch>
+                      <a:fillRect/>
+                    </a:stretch>
+                  </pic:blipFill>
+                  <pic:spPr>
+                    <a:xfrm>
+                      <a:off x="0" y="0"/>
+                      <a:ext cx="6645910" cy="3246755"/>
+                    </a:xfrm>
+                    <a:prstGeom prst="rect">
+                      <a:avLst/>
+                    </a:prstGeom>
+                  </pic:spPr>
+                </pic:pic>
+              </a:graphicData>
+            </a:graphic>
+          </wp:inline>
+        </w:drawing>
+      </w:r>
     </w:p>
     <w:sectPr>
       <w:pgSz w:w="11906" w:h="16838"/>
@@ -5864,7 +7278,7 @@
 </file>
 
 <file path=customXml/itemProps1.xml><?xml version="1.0" encoding="utf-8"?>
-<ds:datastoreItem xmlns:ds="http://schemas.openxmlformats.org/officeDocument/2006/customXml" ds:itemID="{9A0C852C-F925-4090-9B04-A9158963C19D}">
+<ds:datastoreItem xmlns:ds="http://schemas.openxmlformats.org/officeDocument/2006/customXml" ds:itemID="{4557133C-64BC-4117-B596-2D0835D97605}">
   <ds:schemaRefs>
     <ds:schemaRef ds:uri="http://schemas.openxmlformats.org/officeDocument/2006/bibliography"/>
   </ds:schemaRefs>

</xml_diff>

<commit_message>
Projekt Just join IT - wynagrodzenia, Wikipedia - podobne artykuły
</commit_message>
<xml_diff>
--- a/Dokumenty/Data_science_selektory_GRA.docx
+++ b/Dokumenty/Data_science_selektory_GRA.docx
@@ -3635,6 +3635,18 @@
           </wp:inline>
         </w:drawing>
       </w:r>
+      <w:r>
+        <w:rPr>
+          <w:lang w:val="en-US"/>
+        </w:rPr>
+        <w:br/>
+      </w:r>
+      <w:r>
+        <w:rPr>
+          <w:lang w:val="en-US"/>
+        </w:rPr>
+        <w:t>apple: last-child, pickle: last-child</w:t>
+      </w:r>
     </w:p>
     <w:p>
       <w:pPr>
@@ -3839,6 +3851,7 @@
         <w:rPr>
           <w:lang w:val="en-US"/>
         </w:rPr>
+        <w:lastRenderedPageBreak/>
         <w:t>Nth Last Child Selector</w:t>
       </w:r>
     </w:p>
@@ -3853,7 +3866,6 @@
         <w:rPr>
           <w:lang w:val="en-US"/>
         </w:rPr>
-        <w:lastRenderedPageBreak/>
         <w:t>Select an element by its order in another element, counting from the back</w:t>
       </w:r>
     </w:p>
@@ -4577,6 +4589,15 @@
           </wp:inline>
         </w:drawing>
       </w:r>
+      <w:r>
+        <w:rPr>
+          <w:lang w:val="en-US"/>
+        </w:rPr>
+        <w:br/>
+        <w:t>apple.small:only-of-type</w:t>
+      </w:r>
+      <w:bookmarkStart w:id="0" w:name="_GoBack"/>
+      <w:bookmarkEnd w:id="0"/>
     </w:p>
     <w:p>
       <w:pPr>
@@ -6265,8 +6286,6 @@
         </w:rPr>
         <w:t>class="sub-heading"</w:t>
       </w:r>
-      <w:bookmarkStart w:id="0" w:name="_GoBack"/>
-      <w:bookmarkEnd w:id="0"/>
     </w:p>
     <w:p>
       <w:pPr>
@@ -7278,7 +7297,7 @@
 </file>
 
 <file path=customXml/itemProps1.xml><?xml version="1.0" encoding="utf-8"?>
-<ds:datastoreItem xmlns:ds="http://schemas.openxmlformats.org/officeDocument/2006/customXml" ds:itemID="{4557133C-64BC-4117-B596-2D0835D97605}">
+<ds:datastoreItem xmlns:ds="http://schemas.openxmlformats.org/officeDocument/2006/customXml" ds:itemID="{37E445BB-FCA1-4854-9F12-858FF696598F}">
   <ds:schemaRefs>
     <ds:schemaRef ds:uri="http://schemas.openxmlformats.org/officeDocument/2006/bibliography"/>
   </ds:schemaRefs>

</xml_diff>